<commit_message>
Added stack trace to generated error messages.
Bug: #214
</commit_message>
<xml_diff>
--- a/tests/org.obeonetwork.m2doc.tests/resources/bookmark/bookmarkTextRuntimeException/bookmarkTextRuntimeException-expected-generation.docx
+++ b/tests/org.obeonetwork.m2doc.tests/resources/bookmark/bookmarkTextRuntimeException/bookmarkTextRuntimeException-expected-generation.docx
@@ -41,23 +41,23 @@
         <w:t>dangling reference for bookmark bookmark1</w:t>
       </w:r>
       <w:r/>
-      <w:r w:rsidR="546120D8E16645C79D6205091B1AB6EA">
+      <w:r w:rsidR="024413B25F474757AF555E68CE726323">
         <w:fldChar w:fldCharType="begin"/>
       </w:r>
-      <w:r w:rsidR="546120D8E16645C79D6205091B1AB6EA">
+      <w:r w:rsidR="024413B25F474757AF555E68CE726323">
         <w:instrText xml:space="preserve"/>
       </w:r>
-      <w:r w:rsidR="546120D8E16645C79D6205091B1AB6EA">
+      <w:r w:rsidR="024413B25F474757AF555E68CE726323">
         <w:fldChar w:fldCharType="separate"/>
       </w:r>
-      <w:r w:rsidR="546120D8E16645C79D6205091B1AB6EA">
+      <w:r w:rsidR="024413B25F474757AF555E68CE726323">
         <w:rPr>
           <w:b w:val="true"/>
           <w:noProof/>
         </w:rPr>
         <w:t>a reference to bookmark1</w:t>
       </w:r>
-      <w:r w:rsidR="546120D8E16645C79D6205091B1AB6EA">
+      <w:r w:rsidR="024413B25F474757AF555E68CE726323">
         <w:fldChar w:fldCharType="end"/>
       </w:r>
     </w:p>
@@ -138,7 +138,85 @@
           <w:color w:val="FF0000"/>
         </w:rPr>
         <w:t>divOp(java.lang.Integer,java.lang.Integer) with arguments [1, 0] failed:
-	/ by zero</w:t>
+	/ by zero
+java.lang.ArithmeticException: / by zero
+	at org.eclipse.acceleo.query.services.NumberServices.divOp(NumberServices.java:99)
+	at sun.reflect.NativeMethodAccessorImpl.invoke0(Native Method)
+	at sun.reflect.NativeMethodAccessorImpl.invoke(NativeMethodAccessorImpl.java:62)
+	at sun.reflect.DelegatingMethodAccessorImpl.invoke(DelegatingMethodAccessorImpl.java:43)
+	at java.lang.reflect.Method.invoke(Method.java:498)
+	at org.eclipse.acceleo.query.runtime.impl.JavaMethodService.internalInvoke(JavaMethodService.java:163)
+	at org.eclipse.acceleo.query.runtime.impl.AbstractService.invoke(AbstractService.java:136)
+	at org.eclipse.acceleo.query.runtime.impl.EvaluationServices.callService(EvaluationServices.java:129)
+	at org.eclipse.acceleo.query.runtime.impl.EvaluationServices.call(EvaluationServices.java:168)
+	at org.eclipse.acceleo.query.parser.AstEvaluator.caseCall(AstEvaluator.java:189)
+	at org.eclipse.acceleo.query.ast.util.AstSwitch.doSwitch(AstSwitch.java:118)
+	at org.eclipse.emf.ecore.util.Switch.doSwitch(Switch.java:53)
+	at org.eclipse.emf.ecore.util.Switch.doSwitch(Switch.java:69)
+	at org.eclipse.acceleo.query.parser.AstEvaluator.eval(AstEvaluator.java:112)
+	at org.eclipse.acceleo.query.runtime.impl.QueryEvaluationEngine.eval(QueryEvaluationEngine.java:52)
+	at org.obeonetwork.m2doc.generator.M2DocEvaluator.caseBookmark(M2DocEvaluator.java:1168)
+	at org.obeonetwork.m2doc.generator.M2DocEvaluator.caseBookmark(M2DocEvaluator.java:1)
+	at org.obeonetwork.m2doc.template.util.TemplateSwitch.doSwitch(TemplateSwitch.java:253)
+	at org.eclipse.emf.ecore.util.Switch.doSwitch(Switch.java:53)
+	at org.eclipse.emf.ecore.util.Switch.doSwitch(Switch.java:69)
+	at org.obeonetwork.m2doc.generator.M2DocEvaluator.doSwitch(M2DocEvaluator.java:836)
+	at org.obeonetwork.m2doc.generator.M2DocEvaluator.caseBlock(M2DocEvaluator.java:1034)
+	at org.obeonetwork.m2doc.generator.M2DocEvaluator.caseBlock(M2DocEvaluator.java:1)
+	at org.obeonetwork.m2doc.template.util.TemplateSwitch.doSwitch(TemplateSwitch.java:183)
+	at org.eclipse.emf.ecore.util.Switch.doSwitch(Switch.java:53)
+	at org.eclipse.emf.ecore.util.Switch.doSwitch(Switch.java:69)
+	at org.obeonetwork.m2doc.generator.M2DocEvaluator.doSwitch(M2DocEvaluator.java:836)
+	at org.obeonetwork.m2doc.generator.M2DocEvaluator.caseTemplate(M2DocEvaluator.java:297)
+	at org.obeonetwork.m2doc.generator.M2DocEvaluator.caseTemplate(M2DocEvaluator.java:1)
+	at org.obeonetwork.m2doc.template.util.TemplateSwitch.doSwitch(TemplateSwitch.java:201)
+	at org.eclipse.emf.ecore.util.Switch.doSwitch(Switch.java:53)
+	at org.eclipse.emf.ecore.util.Switch.doSwitch(Switch.java:69)
+	at org.obeonetwork.m2doc.generator.M2DocEvaluator.doSwitch(M2DocEvaluator.java:836)
+	at org.obeonetwork.m2doc.generator.M2DocEvaluator.caseDocumentTemplate(M2DocEvaluator.java:259)
+	at org.obeonetwork.m2doc.generator.M2DocEvaluator.caseDocumentTemplate(M2DocEvaluator.java:1)
+	at org.obeonetwork.m2doc.template.util.TemplateSwitch.doSwitch(TemplateSwitch.java:246)
+	at org.eclipse.emf.ecore.util.Switch.doSwitch(Switch.java:53)
+	at org.eclipse.emf.ecore.util.Switch.doSwitch(Switch.java:69)
+	at org.obeonetwork.m2doc.generator.M2DocEvaluator.doSwitch(M2DocEvaluator.java:836)
+	at org.obeonetwork.m2doc.generator.M2DocEvaluator.generate(M2DocEvaluator.java:252)
+	at org.obeonetwork.m2doc.util.M2DocUtils.generate(M2DocUtils.java:691)
+	at org.obeonetwork.m2doc.tests.AbstractTemplatesTestSuite.prepareoutputAndGenerate(AbstractTemplatesTestSuite.java:396)
+	at org.obeonetwork.m2doc.tests.AbstractTemplatesTestSuite.generation(AbstractTemplatesTestSuite.java:318)
+	at sun.reflect.NativeMethodAccessorImpl.invoke0(Native Method)
+	at sun.reflect.NativeMethodAccessorImpl.invoke(NativeMethodAccessorImpl.java:62)
+	at sun.reflect.DelegatingMethodAccessorImpl.invoke(DelegatingMethodAccessorImpl.java:43)
+	at java.lang.reflect.Method.invoke(Method.java:498)
+	at org.junit.runners.model.FrameworkMethod$1.runReflectiveCall(FrameworkMethod.java:50)
+	at org.junit.internal.runners.model.ReflectiveCallable.run(ReflectiveCallable.java:12)
+	at org.junit.runners.model.FrameworkMethod.invokeExplosively(FrameworkMethod.java:47)
+	at org.junit.internal.runners.statements.InvokeMethod.evaluate(InvokeMethod.java:17)
+	at org.junit.runners.ParentRunner.runLeaf(ParentRunner.java:325)
+	at org.junit.runners.BlockJUnit4ClassRunner.runChild(BlockJUnit4ClassRunner.java:78)
+	at org.junit.runners.BlockJUnit4ClassRunner.runChild(BlockJUnit4ClassRunner.java:57)
+	at org.junit.runners.ParentRunner$3.run(ParentRunner.java:290)
+	at org.junit.runners.ParentRunner$1.schedule(ParentRunner.java:71)
+	at org.junit.runners.ParentRunner.runChildren(ParentRunner.java:288)
+	at org.junit.runners.ParentRunner.access$000(ParentRunner.java:58)
+	at org.junit.runners.ParentRunner$2.evaluate(ParentRunner.java:268)
+	at org.junit.runners.ParentRunner.run(ParentRunner.java:363)
+	at org.junit.runners.Suite.runChild(Suite.java:128)
+	at org.junit.runners.Suite.runChild(Suite.java:27)
+	at org.junit.runners.ParentRunner$3.run(ParentRunner.java:290)
+	at org.junit.runners.ParentRunner$1.schedule(ParentRunner.java:71)
+	at org.junit.runners.ParentRunner.runChildren(ParentRunner.java:288)
+	at org.junit.runners.ParentRunner.access$000(ParentRunner.java:58)
+	at org.junit.runners.ParentRunner$2.evaluate(ParentRunner.java:268)
+	at org.junit.internal.runners.statements.RunBefores.evaluate(RunBefores.java:26)
+	at org.junit.internal.runners.statements.RunAfters.evaluate(RunAfters.java:27)
+	at org.junit.runners.ParentRunner.run(ParentRunner.java:363)
+	at org.eclipse.jdt.internal.junit4.runner.JUnit4TestReference.run(JUnit4TestReference.java:86)
+	at org.eclipse.jdt.internal.junit.runner.TestExecution.run(TestExecution.java:38)
+	at org.eclipse.jdt.internal.junit.runner.RemoteTestRunner.runTests(RemoteTestRunner.java:459)
+	at org.eclipse.jdt.internal.junit.runner.RemoteTestRunner.runTests(RemoteTestRunner.java:675)
+	at org.eclipse.jdt.internal.junit.runner.RemoteTestRunner.run(RemoteTestRunner.java:382)
+	at org.eclipse.jdt.internal.junit.runner.RemoteTestRunner.main(RemoteTestRunner.java:192)
+</w:t>
         <w:br/>
       </w:r>
       <w:r>
@@ -201,23 +279,23 @@
         <w:t>dangling reference for bookmark bookmark1</w:t>
       </w:r>
       <w:r/>
-      <w:r w:rsidR="546120D8E16645C79D6205091B1AB6EA">
+      <w:r w:rsidR="024413B25F474757AF555E68CE726323">
         <w:fldChar w:fldCharType="begin"/>
       </w:r>
-      <w:r w:rsidR="546120D8E16645C79D6205091B1AB6EA">
+      <w:r w:rsidR="024413B25F474757AF555E68CE726323">
         <w:instrText xml:space="preserve"/>
       </w:r>
-      <w:r w:rsidR="546120D8E16645C79D6205091B1AB6EA">
+      <w:r w:rsidR="024413B25F474757AF555E68CE726323">
         <w:fldChar w:fldCharType="separate"/>
       </w:r>
-      <w:r w:rsidR="546120D8E16645C79D6205091B1AB6EA">
+      <w:r w:rsidR="024413B25F474757AF555E68CE726323">
         <w:rPr>
           <w:b w:val="true"/>
           <w:noProof/>
         </w:rPr>
         <w:t>a reference to bookmark1</w:t>
       </w:r>
-      <w:r w:rsidR="546120D8E16645C79D6205091B1AB6EA">
+      <w:r w:rsidR="024413B25F474757AF555E68CE726323">
         <w:fldChar w:fldCharType="end"/>
       </w:r>
       <w:r>

</xml_diff>

<commit_message>
Fixed #343 Empty bookmark references from template constructs.
</commit_message>
<xml_diff>
--- a/tests/org.obeonetwork.m2doc.tests/resources/bookmark/bookmarkTextRuntimeException/bookmarkTextRuntimeException-expected-generation.docx
+++ b/tests/org.obeonetwork.m2doc.tests/resources/bookmark/bookmarkTextRuntimeException/bookmarkTextRuntimeException-expected-generation.docx
@@ -41,23 +41,23 @@
         <w:t>dangling reference for bookmark bookmark1</w:t>
       </w:r>
       <w:r/>
-      <w:r w:rsidR="269636695DEA40DF867E309ABA7084CF">
+      <w:r w:rsidR="71B6936D9B094D3A90D02791E86B3B71">
         <w:fldChar w:fldCharType="begin"/>
       </w:r>
-      <w:r w:rsidR="269636695DEA40DF867E309ABA7084CF">
-        <w:instrText xml:space="preserve"/>
-      </w:r>
-      <w:r w:rsidR="269636695DEA40DF867E309ABA7084CF">
+      <w:r w:rsidR="71B6936D9B094D3A90D02791E86B3B71">
+        <w:instrText xml:space="preserve"> REF bookmark1 \h </w:instrText>
+      </w:r>
+      <w:r w:rsidR="71B6936D9B094D3A90D02791E86B3B71">
         <w:fldChar w:fldCharType="separate"/>
       </w:r>
-      <w:r w:rsidR="269636695DEA40DF867E309ABA7084CF">
+      <w:r w:rsidR="71B6936D9B094D3A90D02791E86B3B71">
         <w:rPr>
           <w:b w:val="true"/>
           <w:noProof/>
         </w:rPr>
         <w:t>a reference to bookmark1</w:t>
       </w:r>
-      <w:r w:rsidR="269636695DEA40DF867E309ABA7084CF">
+      <w:r w:rsidR="71B6936D9B094D3A90D02791E86B3B71">
         <w:fldChar w:fldCharType="end"/>
       </w:r>
     </w:p>
@@ -155,29 +155,30 @@
 	at org.eclipse.emf.ecore.util.Switch.doSwitch(Switch.java:69)
 	at org.eclipse.acceleo.query.parser.AstEvaluator.eval(AstEvaluator.java:112)
 	at org.eclipse.acceleo.query.runtime.impl.QueryEvaluationEngine.eval(QueryEvaluationEngine.java:52)
-	at org.obeonetwork.m2doc.generator.M2DocEvaluator.caseBookmark(M2DocEvaluator.java:1594)
+	at org.obeonetwork.m2doc.generator.M2DocEvaluator.caseBookmark(M2DocEvaluator.java:1639)
 	at org.obeonetwork.m2doc.generator.M2DocEvaluator.caseBookmark(M2DocEvaluator.java:1)
 	at org.obeonetwork.m2doc.template.util.TemplateSwitch.doSwitch(TemplateSwitch.java:288)
 	at org.eclipse.emf.ecore.util.Switch.doSwitch(Switch.java:53)
 	at org.eclipse.emf.ecore.util.Switch.doSwitch(Switch.java:69)
-	at org.obeonetwork.m2doc.generator.M2DocEvaluator.doSwitch(M2DocEvaluator.java:1216)
-	at org.obeonetwork.m2doc.generator.M2DocEvaluator.caseBlock(M2DocEvaluator.java:1425)
+	at org.obeonetwork.m2doc.generator.M2DocEvaluator.doSwitch(M2DocEvaluator.java:1255)
+	at org.obeonetwork.m2doc.generator.M2DocEvaluator.caseBlock(M2DocEvaluator.java:1470)
 	at org.obeonetwork.m2doc.generator.M2DocEvaluator.caseBlock(M2DocEvaluator.java:1)
 	at org.obeonetwork.m2doc.template.util.TemplateSwitch.doSwitch(TemplateSwitch.java:199)
 	at org.eclipse.emf.ecore.util.Switch.doSwitch(Switch.java:53)
 	at org.eclipse.emf.ecore.util.Switch.doSwitch(Switch.java:69)
-	at org.obeonetwork.m2doc.generator.M2DocEvaluator.doSwitch(M2DocEvaluator.java:1216)
-	at org.obeonetwork.m2doc.generator.M2DocEvaluator.caseDocumentTemplate(M2DocEvaluator.java:287)
+	at org.obeonetwork.m2doc.generator.M2DocEvaluator.doSwitch(M2DocEvaluator.java:1255)
+	at org.obeonetwork.m2doc.generator.M2DocEvaluator.caseDocumentTemplate(M2DocEvaluator.java:298)
 	at org.obeonetwork.m2doc.generator.M2DocEvaluator.caseDocumentTemplate(M2DocEvaluator.java:1)
 	at org.obeonetwork.m2doc.template.util.TemplateSwitch.doSwitch(TemplateSwitch.java:279)
 	at org.eclipse.emf.ecore.util.Switch.doSwitch(Switch.java:53)
 	at org.eclipse.emf.ecore.util.Switch.doSwitch(Switch.java:69)
-	at org.obeonetwork.m2doc.generator.M2DocEvaluator.doSwitch(M2DocEvaluator.java:1216)
-	at org.obeonetwork.m2doc.generator.M2DocEvaluator.generate(M2DocEvaluator.java:276)
-	at org.obeonetwork.m2doc.util.M2DocUtils.generate(M2DocUtils.java:694)
-	at org.obeonetwork.m2doc.tests.AbstractTemplatesTestSuite.prepareoutputAndGenerate(AbstractTemplatesTestSuite.java:480)
-	at org.obeonetwork.m2doc.tests.AbstractTemplatesTestSuite.generation(AbstractTemplatesTestSuite.java:389)
-	at sun.reflect.GeneratedMethodAccessor75.invoke(Unknown Source)
+	at org.obeonetwork.m2doc.generator.M2DocEvaluator.doSwitch(M2DocEvaluator.java:1255)
+	at org.obeonetwork.m2doc.generator.M2DocEvaluator.generate(M2DocEvaluator.java:283)
+	at org.obeonetwork.m2doc.util.M2DocUtils.generate(M2DocUtils.java:698)
+	at org.obeonetwork.m2doc.tests.AbstractTemplatesTestSuite.prepareoutputAndGenerate(AbstractTemplatesTestSuite.java:462)
+	at org.obeonetwork.m2doc.tests.AbstractTemplatesTestSuite.generation(AbstractTemplatesTestSuite.java:369)
+	at sun.reflect.NativeMethodAccessorImpl.invoke0(Native Method)
+	at sun.reflect.NativeMethodAccessorImpl.invoke(NativeMethodAccessorImpl.java:62)
 	at sun.reflect.DelegatingMethodAccessorImpl.invoke(DelegatingMethodAccessorImpl.java:43)
 	at java.lang.reflect.Method.invoke(Method.java:498)
 	at org.junit.runners.model.FrameworkMethod$1.runReflectiveCall(FrameworkMethod.java:50)
@@ -203,14 +204,6 @@
 	at org.junit.runners.ParentRunner$2.evaluate(ParentRunner.java:268)
 	at org.junit.internal.runners.statements.RunAfters.evaluate(RunAfters.java:27)
 	at org.junit.runners.ParentRunner.run(ParentRunner.java:363)
-	at org.junit.runners.Suite.runChild(Suite.java:128)
-	at org.junit.runners.Suite.runChild(Suite.java:27)
-	at org.junit.runners.ParentRunner$3.run(ParentRunner.java:290)
-	at org.junit.runners.ParentRunner$1.schedule(ParentRunner.java:71)
-	at org.junit.runners.ParentRunner.runChildren(ParentRunner.java:288)
-	at org.junit.runners.ParentRunner.access$000(ParentRunner.java:58)
-	at org.junit.runners.ParentRunner$2.evaluate(ParentRunner.java:268)
-	at org.junit.runners.ParentRunner.run(ParentRunner.java:363)
 	at org.eclipse.jdt.internal.junit4.runner.JUnit4TestReference.run(JUnit4TestReference.java:86)
 	at org.eclipse.jdt.internal.junit.runner.TestExecution.run(TestExecution.java:38)
 	at org.eclipse.jdt.internal.junit.runner.RemoteTestRunner.runTests(RemoteTestRunner.java:538)
@@ -280,23 +273,23 @@
         <w:t>dangling reference for bookmark bookmark1</w:t>
       </w:r>
       <w:r/>
-      <w:r w:rsidR="269636695DEA40DF867E309ABA7084CF">
+      <w:r w:rsidR="71B6936D9B094D3A90D02791E86B3B71">
         <w:fldChar w:fldCharType="begin"/>
       </w:r>
-      <w:r w:rsidR="269636695DEA40DF867E309ABA7084CF">
-        <w:instrText xml:space="preserve"/>
-      </w:r>
-      <w:r w:rsidR="269636695DEA40DF867E309ABA7084CF">
+      <w:r w:rsidR="71B6936D9B094D3A90D02791E86B3B71">
+        <w:instrText xml:space="preserve"> REF bookmark1 \h </w:instrText>
+      </w:r>
+      <w:r w:rsidR="71B6936D9B094D3A90D02791E86B3B71">
         <w:fldChar w:fldCharType="separate"/>
       </w:r>
-      <w:r w:rsidR="269636695DEA40DF867E309ABA7084CF">
+      <w:r w:rsidR="71B6936D9B094D3A90D02791E86B3B71">
         <w:rPr>
           <w:b w:val="true"/>
           <w:noProof/>
         </w:rPr>
         <w:t>a reference to bookmark1</w:t>
       </w:r>
-      <w:r w:rsidR="269636695DEA40DF867E309ABA7084CF">
+      <w:r w:rsidR="71B6936D9B094D3A90D02791E86B3B71">
         <w:fldChar w:fldCharType="end"/>
       </w:r>
       <w:r>

</xml_diff>